<commit_message>
Lab 4 Started Answers are left
</commit_message>
<xml_diff>
--- a/OU Year 3 - 2018/W19 Semester/Advance System Admin/HMWK/HMWK 4/CSI3670_W2019_Lab4.docx
+++ b/OU Year 3 - 2018/W19 Semester/Advance System Admin/HMWK/HMWK 4/CSI3670_W2019_Lab4.docx
@@ -305,7 +305,19 @@
         <w:rPr>
           <w:rFonts w:ascii="Consolas" w:hAnsi="Consolas" w:cs="Calibri"/>
         </w:rPr>
-        <w:t>$ sudo apt-get install slapdldap-utils</w:t>
+        <w:t>$ sudo apt-get install slapd</w:t>
+      </w:r>
+      <w:r>
+        <w:rPr>
+          <w:rFonts w:ascii="Consolas" w:hAnsi="Consolas" w:cs="Calibri"/>
+        </w:rPr>
+        <w:t xml:space="preserve"> </w:t>
+      </w:r>
+      <w:r>
+        <w:rPr>
+          <w:rFonts w:ascii="Consolas" w:hAnsi="Consolas" w:cs="Calibri"/>
+        </w:rPr>
+        <w:t>ldap-utils</w:t>
       </w:r>
     </w:p>
     <w:p>
@@ -395,7 +407,19 @@
         <w:rPr>
           <w:rFonts w:ascii="Consolas" w:hAnsi="Consolas" w:cs="Calibri"/>
         </w:rPr>
-        <w:t>$ sudodpkg-reconfigure slapd</w:t>
+        <w:t>$ sudo</w:t>
+      </w:r>
+      <w:r>
+        <w:rPr>
+          <w:rFonts w:ascii="Consolas" w:hAnsi="Consolas" w:cs="Calibri"/>
+        </w:rPr>
+        <w:t xml:space="preserve"> </w:t>
+      </w:r>
+      <w:r>
+        <w:rPr>
+          <w:rFonts w:ascii="Consolas" w:hAnsi="Consolas" w:cs="Calibri"/>
+        </w:rPr>
+        <w:t>dpkg-reconfigure slapd</w:t>
       </w:r>
     </w:p>
     <w:p>
@@ -1745,7 +1769,19 @@
         <w:rPr>
           <w:rFonts w:ascii="Consolas" w:hAnsi="Consolas" w:cs="Calibri"/>
         </w:rPr>
-        <w:t>$ sudoufw allow 80</w:t>
+        <w:t>$ sudo</w:t>
+      </w:r>
+      <w:r>
+        <w:rPr>
+          <w:rFonts w:ascii="Consolas" w:hAnsi="Consolas" w:cs="Calibri"/>
+        </w:rPr>
+        <w:t xml:space="preserve"> </w:t>
+      </w:r>
+      <w:r>
+        <w:rPr>
+          <w:rFonts w:ascii="Consolas" w:hAnsi="Consolas" w:cs="Calibri"/>
+        </w:rPr>
+        <w:t>ufw allow 80</w:t>
       </w:r>
     </w:p>
     <w:p>
@@ -2708,14 +2744,14 @@
           <w:rFonts w:ascii="Calibri" w:hAnsi="Calibri" w:cs="Calibri"/>
           <w:color w:val="000000"/>
         </w:rPr>
-        <w:t>T</w:t>
-      </w:r>
-      <w:r>
-        <w:rPr>
-          <w:rFonts w:ascii="Calibri" w:hAnsi="Calibri" w:cs="Calibri"/>
-          <w:color w:val="000000"/>
-        </w:rPr>
-        <w:t>emp12345 -a -f $ldif_file</w:t>
+        <w:t>AD19ad19</w:t>
+      </w:r>
+      <w:r>
+        <w:rPr>
+          <w:rFonts w:ascii="Calibri" w:hAnsi="Calibri" w:cs="Calibri"/>
+          <w:color w:val="000000"/>
+        </w:rPr>
+        <w:t xml:space="preserve"> -a -f $ldif_file</w:t>
       </w:r>
     </w:p>
     <w:p>
@@ -3302,6 +3338,60 @@
     </w:p>
     <w:p>
       <w:pPr>
+        <w:pStyle w:val="PreformattedText"/>
+        <w:ind w:left="720"/>
+        <w:rPr>
+          <w:rFonts w:ascii="Consolas" w:hAnsi="Consolas" w:cs="Calibri"/>
+          <w:sz w:val="24"/>
+          <w:szCs w:val="24"/>
+        </w:rPr>
+      </w:pPr>
+      <w:r>
+        <w:rPr>
+          <w:rFonts w:ascii="Consolas" w:hAnsi="Consolas" w:cs="Calibri"/>
+          <w:sz w:val="24"/>
+          <w:szCs w:val="24"/>
+        </w:rPr>
+        <w:tab/>
+      </w:r>
+      <w:r>
+        <w:rPr>
+          <w:rFonts w:ascii="Consolas" w:hAnsi="Consolas" w:cs="Calibri"/>
+          <w:sz w:val="24"/>
+          <w:szCs w:val="24"/>
+        </w:rPr>
+        <w:t>uidNumber: 10000</w:t>
+      </w:r>
+    </w:p>
+    <w:p>
+      <w:pPr>
+        <w:pStyle w:val="PreformattedText"/>
+        <w:ind w:left="720"/>
+        <w:rPr>
+          <w:rFonts w:ascii="Consolas" w:hAnsi="Consolas" w:cs="Calibri"/>
+          <w:sz w:val="24"/>
+          <w:szCs w:val="24"/>
+        </w:rPr>
+      </w:pPr>
+      <w:r>
+        <w:rPr>
+          <w:rFonts w:ascii="Consolas" w:hAnsi="Consolas" w:cs="Calibri"/>
+          <w:sz w:val="24"/>
+          <w:szCs w:val="24"/>
+        </w:rPr>
+        <w:tab/>
+      </w:r>
+      <w:r>
+        <w:rPr>
+          <w:rFonts w:ascii="Consolas" w:hAnsi="Consolas" w:cs="Calibri"/>
+          <w:sz w:val="24"/>
+          <w:szCs w:val="24"/>
+        </w:rPr>
+        <w:t>gidNumber: 5000</w:t>
+      </w:r>
+    </w:p>
+    <w:p>
+      <w:pPr>
         <w:pStyle w:val="Standard"/>
         <w:ind w:left="720"/>
         <w:rPr>
@@ -3342,7 +3432,83 @@
         <w:pStyle w:val="Standard"/>
         <w:ind w:left="720"/>
         <w:rPr>
-          <w:rFonts w:ascii="Calibri" w:hAnsi="Calibri" w:cs="Calibri"/>
+          <w:rFonts w:ascii="Consolas" w:hAnsi="Consolas" w:cs="Calibri"/>
+        </w:rPr>
+      </w:pPr>
+      <w:r>
+        <w:rPr>
+          <w:rFonts w:ascii="Calibri" w:hAnsi="Calibri" w:cs="Calibri"/>
+          <w:color w:val="000000" w:themeColor="text1"/>
+        </w:rPr>
+        <w:tab/>
+      </w:r>
+      <w:r>
+        <w:rPr>
+          <w:rFonts w:ascii="Consolas" w:hAnsi="Consolas" w:cs="Calibri"/>
+        </w:rPr>
+        <w:t xml:space="preserve">$ ldapsearch -x -b dc=csi3670,dc=local </w:t>
+      </w:r>
+      <w:r>
+        <w:rPr>
+          <w:rFonts w:ascii="Consolas" w:hAnsi="Consolas" w:cs="Calibri"/>
+        </w:rPr>
+        <w:t>subschemaSubentry</w:t>
+      </w:r>
+      <w:r>
+        <w:rPr>
+          <w:rFonts w:ascii="Consolas" w:hAnsi="Consolas" w:cs="Calibri"/>
+        </w:rPr>
+        <w:t xml:space="preserve"> </w:t>
+      </w:r>
+    </w:p>
+    <w:p>
+      <w:pPr>
+        <w:pStyle w:val="Standard"/>
+        <w:ind w:left="720"/>
+        <w:rPr>
+          <w:rFonts w:ascii="Consolas" w:hAnsi="Consolas" w:cs="Calibri"/>
+        </w:rPr>
+      </w:pPr>
+      <w:r>
+        <w:rPr>
+          <w:rFonts w:ascii="Consolas" w:hAnsi="Consolas" w:cs="Calibri"/>
+        </w:rPr>
+        <w:tab/>
+        <w:t>(This is correct)</w:t>
+      </w:r>
+    </w:p>
+    <w:p>
+      <w:pPr>
+        <w:pStyle w:val="Standard"/>
+        <w:ind w:left="720"/>
+        <w:rPr>
+          <w:rFonts w:ascii="Consolas" w:hAnsi="Consolas" w:cs="Calibri"/>
+        </w:rPr>
+      </w:pPr>
+    </w:p>
+    <w:p>
+      <w:pPr>
+        <w:pStyle w:val="Standard"/>
+        <w:ind w:left="720"/>
+        <w:rPr>
+          <w:rFonts w:ascii="Consolas" w:hAnsi="Consolas" w:cs="Calibri"/>
+        </w:rPr>
+      </w:pPr>
+      <w:r>
+        <w:rPr>
+          <w:rFonts w:ascii="Consolas" w:hAnsi="Consolas" w:cs="Calibri"/>
+        </w:rPr>
+        <w:tab/>
+        <w:t>Goes through to locate and describe the way the current domain tree is currently configured from passed parameters.</w:t>
+      </w:r>
+    </w:p>
+    <w:p>
+      <w:pPr>
+        <w:pStyle w:val="Standard"/>
+        <w:ind w:left="720"/>
+        <w:rPr>
+          <w:rFonts w:ascii="Calibri" w:hAnsi="Calibri" w:cs="Calibri"/>
+          <w:b/>
           <w:color w:val="000000" w:themeColor="text1"/>
         </w:rPr>
       </w:pPr>
@@ -4288,7 +4454,7 @@
   <a:extraClrSchemeLst/>
   <a:extLst>
     <a:ext uri="{05A4C25C-085E-4340-85A3-A5531E510DB2}">
-      <thm15:themeFamily xmlns:thm15="http://schemas.microsoft.com/office/thememl/2012/main" xmlns="" name="Office Theme" id="{62F939B6-93AF-4DB8-9C6B-D6C7DFDC589F}" vid="{4A3C46E8-61CC-4603-A589-7422A47A8E4A}"/>
+      <thm15:themeFamily xmlns="" xmlns:thm15="http://schemas.microsoft.com/office/thememl/2012/main" name="Office Theme" id="{62F939B6-93AF-4DB8-9C6B-D6C7DFDC589F}" vid="{4A3C46E8-61CC-4603-A589-7422A47A8E4A}"/>
     </a:ext>
   </a:extLst>
 </a:theme>

</xml_diff>